<commit_message>
Updating homework 11, 12
</commit_message>
<xml_diff>
--- a/H11/Report/H11.docx
+++ b/H11/Report/H11.docx
@@ -2062,10 +2062,7 @@
               <w:t>A</w:t>
             </w:r>
             <w:r>
-              <w:t xml:space="preserve"> = </w:t>
-            </w:r>
-            <w:r>
-              <w:t>389830</w:t>
+              <w:t xml:space="preserve"> = 389830</w:t>
             </w:r>
           </w:p>
         </w:tc>
@@ -2522,8 +2519,6 @@
             <w:r>
               <w:t xml:space="preserve"> = 798371840</w:t>
             </w:r>
-            <w:bookmarkStart w:id="0" w:name="_GoBack"/>
-            <w:bookmarkEnd w:id="0"/>
           </w:p>
         </w:tc>
         <w:tc>
@@ -2814,13 +2809,14 @@
             <w:r>
               <w:rPr>
                 <w:rFonts w:ascii="Consolas" w:hAnsi="Consolas" w:cs="Consolas"/>
-                <w:color w:val="6F008A"/>
                 <w:sz w:val="19"/>
                 <w:szCs w:val="19"/>
                 <w:highlight w:val="white"/>
               </w:rPr>
               <w:t>MEM_RELEASE</w:t>
             </w:r>
+            <w:bookmarkStart w:id="0" w:name="_GoBack"/>
+            <w:bookmarkEnd w:id="0"/>
           </w:p>
         </w:tc>
       </w:tr>
@@ -3072,15 +3068,15 @@
             </w:r>
             <w:proofErr w:type="spellStart"/>
             <w:r>
-              <w:t>này</w:t>
-            </w:r>
-            <w:proofErr w:type="spellEnd"/>
-            <w:r>
-              <w:t xml:space="preserve"> </w:t>
-            </w:r>
-            <w:proofErr w:type="spellStart"/>
-            <w:r>
-              <w:t>thì</w:t>
+              <w:t>giá</w:t>
+            </w:r>
+            <w:proofErr w:type="spellEnd"/>
+            <w:r>
+              <w:t xml:space="preserve"> </w:t>
+            </w:r>
+            <w:proofErr w:type="spellStart"/>
+            <w:r>
+              <w:t>trị</w:t>
             </w:r>
             <w:proofErr w:type="spellEnd"/>
             <w:r>
@@ -3092,7 +3088,39 @@
             </w:r>
             <w:proofErr w:type="spellEnd"/>
             <w:r>
-              <w:t xml:space="preserve"> == 0, do </w:t>
+              <w:t xml:space="preserve"> </w:t>
+            </w:r>
+            <w:proofErr w:type="spellStart"/>
+            <w:r>
+              <w:t>là</w:t>
+            </w:r>
+            <w:proofErr w:type="spellEnd"/>
+            <w:r>
+              <w:t xml:space="preserve"> </w:t>
+            </w:r>
+            <w:proofErr w:type="spellStart"/>
+            <w:r>
+              <w:t>không</w:t>
+            </w:r>
+            <w:proofErr w:type="spellEnd"/>
+            <w:r>
+              <w:t xml:space="preserve"> </w:t>
+            </w:r>
+            <w:proofErr w:type="spellStart"/>
+            <w:r>
+              <w:t>xác</w:t>
+            </w:r>
+            <w:proofErr w:type="spellEnd"/>
+            <w:r>
+              <w:t xml:space="preserve"> </w:t>
+            </w:r>
+            <w:proofErr w:type="spellStart"/>
+            <w:r>
+              <w:t>định</w:t>
+            </w:r>
+            <w:proofErr w:type="spellEnd"/>
+            <w:r>
+              <w:t xml:space="preserve">, do </w:t>
             </w:r>
             <w:proofErr w:type="spellStart"/>
             <w:r>
@@ -3268,6 +3296,47 @@
             <w:proofErr w:type="spellStart"/>
             <w:r>
               <w:t>thúc</w:t>
+            </w:r>
+            <w:proofErr w:type="spellEnd"/>
+            <w:r>
+              <w:t xml:space="preserve"> </w:t>
+            </w:r>
+            <w:proofErr w:type="spellStart"/>
+            <w:r>
+              <w:t>trướ</w:t>
+            </w:r>
+            <w:r>
+              <w:t>c</w:t>
+            </w:r>
+            <w:proofErr w:type="spellEnd"/>
+            <w:r>
+              <w:t xml:space="preserve"> </w:t>
+            </w:r>
+            <w:proofErr w:type="spellStart"/>
+            <w:r>
+              <w:t>khi</w:t>
+            </w:r>
+            <w:proofErr w:type="spellEnd"/>
+            <w:r>
+              <w:t xml:space="preserve"> </w:t>
+            </w:r>
+            <w:proofErr w:type="spellStart"/>
+            <w:r>
+              <w:t>gọ</w:t>
+            </w:r>
+            <w:r>
+              <w:t>i</w:t>
+            </w:r>
+            <w:proofErr w:type="spellEnd"/>
+            <w:r>
+              <w:t xml:space="preserve"> </w:t>
+            </w:r>
+            <w:proofErr w:type="spellStart"/>
+            <w:r>
+              <w:t>V</w:t>
+            </w:r>
+            <w:r>
+              <w:t>irtualLock</w:t>
             </w:r>
             <w:proofErr w:type="spellEnd"/>
             <w:r>
@@ -3580,6 +3649,208 @@
               <w:t>đầu</w:t>
             </w:r>
             <w:proofErr w:type="spellEnd"/>
+            <w:r>
+              <w:t>.</w:t>
+            </w:r>
+          </w:p>
+          <w:p>
+            <w:pPr>
+              <w:pStyle w:val="oancuaDanhsach"/>
+              <w:numPr>
+                <w:ilvl w:val="0"/>
+                <w:numId w:val="1"/>
+              </w:numPr>
+            </w:pPr>
+            <w:proofErr w:type="spellStart"/>
+            <w:r>
+              <w:t>Để</w:t>
+            </w:r>
+            <w:proofErr w:type="spellEnd"/>
+            <w:r>
+              <w:t xml:space="preserve"> </w:t>
+            </w:r>
+            <w:proofErr w:type="spellStart"/>
+            <w:r>
+              <w:t>sửa</w:t>
+            </w:r>
+            <w:proofErr w:type="spellEnd"/>
+            <w:r>
+              <w:t xml:space="preserve"> </w:t>
+            </w:r>
+            <w:proofErr w:type="spellStart"/>
+            <w:r>
+              <w:t>lỗi</w:t>
+            </w:r>
+            <w:proofErr w:type="spellEnd"/>
+            <w:r>
+              <w:t xml:space="preserve"> page out, ta </w:t>
+            </w:r>
+            <w:proofErr w:type="spellStart"/>
+            <w:r>
+              <w:t>thay</w:t>
+            </w:r>
+            <w:proofErr w:type="spellEnd"/>
+            <w:r>
+              <w:t xml:space="preserve"> </w:t>
+            </w:r>
+            <w:proofErr w:type="spellStart"/>
+            <w:r>
+              <w:t>đổi</w:t>
+            </w:r>
+            <w:proofErr w:type="spellEnd"/>
+            <w:r>
+              <w:t xml:space="preserve"> </w:t>
+            </w:r>
+            <w:proofErr w:type="spellStart"/>
+            <w:r>
+              <w:t>kiểu</w:t>
+            </w:r>
+            <w:proofErr w:type="spellEnd"/>
+            <w:r>
+              <w:t xml:space="preserve"> </w:t>
+            </w:r>
+            <w:proofErr w:type="spellStart"/>
+            <w:r>
+              <w:t>của</w:t>
+            </w:r>
+            <w:proofErr w:type="spellEnd"/>
+            <w:r>
+              <w:t xml:space="preserve"> </w:t>
+            </w:r>
+            <w:proofErr w:type="spellStart"/>
+            <w:r>
+              <w:t>lpPtr</w:t>
+            </w:r>
+            <w:proofErr w:type="spellEnd"/>
+            <w:r>
+              <w:t xml:space="preserve"> </w:t>
+            </w:r>
+            <w:proofErr w:type="spellStart"/>
+            <w:r>
+              <w:t>từ</w:t>
+            </w:r>
+            <w:proofErr w:type="spellEnd"/>
+            <w:r>
+              <w:t xml:space="preserve"> </w:t>
+            </w:r>
+            <w:r>
+              <w:rPr>
+                <w:b/>
+              </w:rPr>
+              <w:t>LPTSTR</w:t>
+            </w:r>
+            <w:r>
+              <w:t xml:space="preserve"> sang </w:t>
+            </w:r>
+            <w:r>
+              <w:rPr>
+                <w:b/>
+              </w:rPr>
+              <w:t>char*</w:t>
+            </w:r>
+            <w:r>
+              <w:rPr>
+                <w:b/>
+              </w:rPr>
+              <w:t>.</w:t>
+            </w:r>
+            <w:r>
+              <w:rPr>
+                <w:b/>
+              </w:rPr>
+              <w:t xml:space="preserve"> </w:t>
+            </w:r>
+            <w:proofErr w:type="spellStart"/>
+            <w:r>
+              <w:t>Lúc</w:t>
+            </w:r>
+            <w:proofErr w:type="spellEnd"/>
+            <w:r>
+              <w:t xml:space="preserve"> </w:t>
+            </w:r>
+            <w:proofErr w:type="spellStart"/>
+            <w:r>
+              <w:t>này</w:t>
+            </w:r>
+            <w:proofErr w:type="spellEnd"/>
+            <w:r>
+              <w:t xml:space="preserve"> </w:t>
+            </w:r>
+            <w:proofErr w:type="spellStart"/>
+            <w:r>
+              <w:t>số</w:t>
+            </w:r>
+            <w:proofErr w:type="spellEnd"/>
+            <w:r>
+              <w:t xml:space="preserve"> </w:t>
+            </w:r>
+            <w:proofErr w:type="spellStart"/>
+            <w:r>
+              <w:t>kí</w:t>
+            </w:r>
+            <w:proofErr w:type="spellEnd"/>
+            <w:r>
+              <w:t xml:space="preserve"> </w:t>
+            </w:r>
+            <w:proofErr w:type="spellStart"/>
+            <w:r>
+              <w:t>tự</w:t>
+            </w:r>
+            <w:proofErr w:type="spellEnd"/>
+            <w:r>
+              <w:t xml:space="preserve"> ‘a’ </w:t>
+            </w:r>
+            <w:proofErr w:type="spellStart"/>
+            <w:r>
+              <w:t>được</w:t>
+            </w:r>
+            <w:proofErr w:type="spellEnd"/>
+            <w:r>
+              <w:t xml:space="preserve"> </w:t>
+            </w:r>
+            <w:proofErr w:type="spellStart"/>
+            <w:r>
+              <w:t>ghi</w:t>
+            </w:r>
+            <w:proofErr w:type="spellEnd"/>
+            <w:r>
+              <w:t xml:space="preserve"> </w:t>
+            </w:r>
+            <w:proofErr w:type="spellStart"/>
+            <w:r>
+              <w:t>vào</w:t>
+            </w:r>
+            <w:proofErr w:type="spellEnd"/>
+            <w:r>
+              <w:t xml:space="preserve"> </w:t>
+            </w:r>
+            <w:proofErr w:type="spellStart"/>
+            <w:r>
+              <w:t>vùng</w:t>
+            </w:r>
+            <w:proofErr w:type="spellEnd"/>
+            <w:r>
+              <w:t xml:space="preserve"> </w:t>
+            </w:r>
+            <w:proofErr w:type="spellStart"/>
+            <w:r>
+              <w:t>nhớ</w:t>
+            </w:r>
+            <w:proofErr w:type="spellEnd"/>
+            <w:r>
+              <w:t xml:space="preserve"> </w:t>
+            </w:r>
+            <w:proofErr w:type="spellStart"/>
+            <w:r>
+              <w:t>là</w:t>
+            </w:r>
+            <w:proofErr w:type="spellEnd"/>
+            <w:r>
+              <w:t xml:space="preserve"> </w:t>
+            </w:r>
+            <w:r>
+              <w:t>A*4*1024</w:t>
+            </w:r>
             <w:r>
               <w:t>.</w:t>
             </w:r>

</xml_diff>